<commit_message>
add sensitivity analyses to sap
</commit_message>
<xml_diff>
--- a/Variants analysis/Omicron SAP1.0.docx
+++ b/Variants analysis/Omicron SAP1.0.docx
@@ -282,6 +282,68 @@
           </w:p>
         </w:tc>
       </w:tr>
+      <w:tr>
+        <w:trPr>
+          <w:trHeight w:val="20"/>
+        </w:trPr>
+        <w:tc>
+          <w:tcPr>
+            <w:tcW w:w="1738" w:type="dxa"/>
+          </w:tcPr>
+          <w:p>
+            <w:pPr>
+              <w:spacing w:line="276" w:lineRule="auto"/>
+            </w:pPr>
+            <w:r>
+              <w:t>1.</w:t>
+            </w:r>
+            <w:r>
+              <w:t>1</w:t>
+            </w:r>
+          </w:p>
+        </w:tc>
+        <w:tc>
+          <w:tcPr>
+            <w:tcW w:w="1453" w:type="dxa"/>
+          </w:tcPr>
+          <w:p>
+            <w:pPr>
+              <w:spacing w:line="276" w:lineRule="auto"/>
+            </w:pPr>
+            <w:r>
+              <w:t>2</w:t>
+            </w:r>
+            <w:r>
+              <w:t>5</w:t>
+            </w:r>
+            <w:r>
+              <w:t>/0</w:t>
+            </w:r>
+            <w:r>
+              <w:t>5</w:t>
+            </w:r>
+            <w:r>
+              <w:t>/2022</w:t>
+            </w:r>
+          </w:p>
+        </w:tc>
+        <w:tc>
+          <w:tcPr>
+            <w:tcW w:w="6049" w:type="dxa"/>
+          </w:tcPr>
+          <w:p>
+            <w:pPr>
+              <w:spacing w:line="276" w:lineRule="auto"/>
+            </w:pPr>
+            <w:r>
+              <w:t>Add sensitivity analys</w:t>
+            </w:r>
+            <w:r>
+              <w:t xml:space="preserve">es </w:t>
+            </w:r>
+          </w:p>
+        </w:tc>
+      </w:tr>
     </w:tbl>
     <w:p/>
     <w:p>
@@ -807,7 +869,6 @@
         <w:pStyle w:val="Heading2"/>
       </w:pPr>
       <w:r>
-        <w:lastRenderedPageBreak/>
         <w:t xml:space="preserve">3.3: Study period </w:t>
       </w:r>
     </w:p>
@@ -819,10 +880,19 @@
         <w:t xml:space="preserve"> we will include women who were pregnant during the period </w:t>
       </w:r>
       <w:r>
-        <w:t>15th June</w:t>
-      </w:r>
-      <w:r>
-        <w:t xml:space="preserve"> 2021 to 31</w:t>
+        <w:t>1</w:t>
+      </w:r>
+      <w:r>
+        <w:t>7</w:t>
+      </w:r>
+      <w:r>
+        <w:t xml:space="preserve">th </w:t>
+      </w:r>
+      <w:r>
+        <w:t xml:space="preserve">May </w:t>
+      </w:r>
+      <w:r>
+        <w:t>2021 to 31</w:t>
       </w:r>
       <w:r>
         <w:rPr>
@@ -897,25 +967,19 @@
         <w:t xml:space="preserve"> (</w:t>
       </w:r>
       <w:r>
-        <w:t>15</w:t>
-      </w:r>
-      <w:r>
-        <w:rPr>
-          <w:vertAlign w:val="superscript"/>
-        </w:rPr>
-        <w:t>th</w:t>
-      </w:r>
-      <w:r>
-        <w:t xml:space="preserve"> </w:t>
-      </w:r>
-      <w:r>
-        <w:t>J</w:t>
-      </w:r>
-      <w:r>
-        <w:t>une</w:t>
-      </w:r>
-      <w:r>
-        <w:t xml:space="preserve"> 20</w:t>
+        <w:t>1</w:t>
+      </w:r>
+      <w:r>
+        <w:t>7</w:t>
+      </w:r>
+      <w:r>
+        <w:t xml:space="preserve">th </w:t>
+      </w:r>
+      <w:r>
+        <w:t xml:space="preserve">May </w:t>
+      </w:r>
+      <w:r>
+        <w:t>20</w:t>
       </w:r>
       <w:r>
         <w:t>21</w:t>
@@ -1119,7 +1183,11 @@
         <w:t>occurring</w:t>
       </w:r>
       <w:r>
-        <w:t xml:space="preserve"> up to the 31</w:t>
+        <w:t xml:space="preserve"> up to the </w:t>
+      </w:r>
+      <w:proofErr w:type="gramStart"/>
+      <w:r>
+        <w:t>31</w:t>
       </w:r>
       <w:r>
         <w:rPr>
@@ -1127,6 +1195,7 @@
         </w:rPr>
         <w:t>st</w:t>
       </w:r>
+      <w:proofErr w:type="gramEnd"/>
       <w:r>
         <w:t xml:space="preserve"> January 2022. </w:t>
       </w:r>
@@ -1440,6 +1509,7 @@
               <w:rPr>
                 <w:rFonts w:cstheme="minorHAnsi"/>
               </w:rPr>
+              <w:lastRenderedPageBreak/>
               <w:t>National Records of Scotland (NRS) statutory stillbirth registrations</w:t>
             </w:r>
           </w:p>
@@ -1460,7 +1530,6 @@
               <w:rPr>
                 <w:rFonts w:cstheme="minorHAnsi"/>
               </w:rPr>
-              <w:lastRenderedPageBreak/>
               <w:t>National Records of Scotland (NRS) statutory live birth registrations</w:t>
             </w:r>
           </w:p>
@@ -2037,6 +2106,7 @@
         </w:numPr>
       </w:pPr>
       <w:r>
+        <w:lastRenderedPageBreak/>
         <w:t xml:space="preserve">Neonatal outcomes: </w:t>
       </w:r>
     </w:p>
@@ -2049,7 +2119,6 @@
         </w:numPr>
       </w:pPr>
       <w:r>
-        <w:lastRenderedPageBreak/>
         <w:t>Early neonatal death (within 7 days of birth), in births within 28 days of maternal infection</w:t>
       </w:r>
     </w:p>
@@ -5610,6 +5679,85 @@
     <w:p/>
     <w:p>
       <w:pPr>
+        <w:pStyle w:val="Heading2"/>
+      </w:pPr>
+      <w:r>
+        <w:t>4.3 Sensitivity analyses</w:t>
+      </w:r>
+    </w:p>
+    <w:p>
+      <w:pPr>
+        <w:ind w:left="360"/>
+      </w:pPr>
+      <w:r>
+        <w:t>A</w:t>
+      </w:r>
+      <w:r>
+        <w:t xml:space="preserve"> sensitivity analysis </w:t>
+      </w:r>
+      <w:r>
+        <w:t xml:space="preserve">will be performed </w:t>
+      </w:r>
+      <w:r>
+        <w:t xml:space="preserve">on any significant results, using a 90% </w:t>
+      </w:r>
+      <w:proofErr w:type="spellStart"/>
+      <w:r>
+        <w:t>cutoff</w:t>
+      </w:r>
+      <w:proofErr w:type="spellEnd"/>
+      <w:r>
+        <w:t xml:space="preserve"> to ascertain the impact of using a 50% </w:t>
+      </w:r>
+      <w:proofErr w:type="spellStart"/>
+      <w:r>
+        <w:t>cutoff</w:t>
+      </w:r>
+      <w:proofErr w:type="spellEnd"/>
+      <w:r>
+        <w:t xml:space="preserve"> – with the associated uncertainty around actual variant causing each infection – on our results. </w:t>
+      </w:r>
+    </w:p>
+    <w:p>
+      <w:pPr>
+        <w:ind w:left="360"/>
+      </w:pPr>
+    </w:p>
+    <w:p>
+      <w:pPr>
+        <w:ind w:left="360"/>
+      </w:pPr>
+      <w:r>
+        <w:t>Previous</w:t>
+      </w:r>
+      <w:r>
+        <w:t xml:space="preserve"> infections </w:t>
+      </w:r>
+      <w:r>
+        <w:t xml:space="preserve">are not </w:t>
+      </w:r>
+      <w:r>
+        <w:t>controlled for</w:t>
+      </w:r>
+      <w:r>
+        <w:t xml:space="preserve"> in the main analysis</w:t>
+      </w:r>
+      <w:r>
+        <w:t xml:space="preserve">. </w:t>
+      </w:r>
+      <w:r>
+        <w:t>A</w:t>
+      </w:r>
+      <w:r>
+        <w:t xml:space="preserve"> sensitivity analysis </w:t>
+      </w:r>
+      <w:r>
+        <w:t xml:space="preserve">excluding second and subsequent infections will be run. </w:t>
+      </w:r>
+    </w:p>
+    <w:p/>
+    <w:p>
+      <w:pPr>
         <w:pStyle w:val="Heading1"/>
         <w:rPr>
           <w:sz w:val="26"/>
@@ -5875,7 +6023,11 @@
         <w:t>are available here</w:t>
       </w:r>
       <w:r>
-        <w:t xml:space="preserve">:  https://www.opendata.nhs.scot/organization/health_protection. Patient-level data underlying this article cannot be shared publicly due to data protection and confidentiality requirements. Public Health Scotland and the Chief Medical Officer for Scotland are the data holders for the data used in this study.  Data can be made available to approved researchers for analysis after securing relevant permissions from the data holders via the Public Benefit and Privacy Panel. Enquiries regarding data availability should be directed to </w:t>
+        <w:t xml:space="preserve">:  https://www.opendata.nhs.scot/organization/health_protection. Patient-level data underlying this article cannot be shared publicly due to data protection and confidentiality requirements. Public Health Scotland and the Chief Medical Officer for Scotland are the data </w:t>
+      </w:r>
+      <w:r>
+        <w:lastRenderedPageBreak/>
+        <w:t xml:space="preserve">holders for the data used in this study.  Data can be made available to approved researchers for analysis after securing relevant permissions from the data holders via the Public Benefit and Privacy Panel. Enquiries regarding data availability should be directed to </w:t>
       </w:r>
       <w:proofErr w:type="spellStart"/>
       <w:r>
@@ -5905,7 +6057,6 @@
           <w:sz w:val="26"/>
           <w:szCs w:val="26"/>
         </w:rPr>
-        <w:lastRenderedPageBreak/>
         <w:t>References</w:t>
       </w:r>
     </w:p>

</xml_diff>